<commit_message>
Gruppenpräsentation erstellt Commit Joachim Harms
</commit_message>
<xml_diff>
--- a/UnsereProjektunterlagen/07.Kapazitätsplan_Ressourcenplan/Kapazitäts-Ressourcenplan.docx
+++ b/UnsereProjektunterlagen/07.Kapazitätsplan_Ressourcenplan/Kapazitäts-Ressourcenplan.docx
@@ -542,16 +542,21 @@
         <w:t>Puffer</w:t>
       </w:r>
       <w:r>
-        <w:t xml:space="preserve"> und für ausreichen Ressourcen</w:t>
-      </w:r>
-      <w:r>
-        <w:t xml:space="preserve"> im Projekt gesorgt, so dass es zu keinen Problemen bei der Durchführung des Projekts kommen sollte. </w:t>
-      </w:r>
-    </w:p>
-    <w:p>
+        <w:t xml:space="preserve"> und für ausreichen</w:t>
+      </w:r>
+      <w:r>
+        <w:t>d</w:t>
+      </w:r>
       <w:bookmarkStart w:id="0" w:name="_GoBack"/>
       <w:bookmarkEnd w:id="0"/>
-    </w:p>
+      <w:r>
+        <w:t xml:space="preserve"> Ressourcen</w:t>
+      </w:r>
+      <w:r>
+        <w:t xml:space="preserve"> im Projekt gesorgt, so dass es zu keinen Problemen bei der Durchführung des Projekts kommen sollte. </w:t>
+      </w:r>
+    </w:p>
+    <w:p/>
     <w:sectPr>
       <w:pgSz w:w="11906" w:h="16838"/>
       <w:pgMar w:top="1417" w:right="1417" w:bottom="1134" w:left="1417" w:header="708" w:footer="708" w:gutter="0"/>

</xml_diff>